<commit_message>
Added more protocols, human-readable data for chlorophyll and production, and updated README
</commit_message>
<xml_diff>
--- a/protocols/bacterial_production_protocol.docx
+++ b/protocols/bacterial_production_protocol.docx
@@ -1019,27 +1019,41 @@
         </w:rPr>
         <w:t>Count samples on the C14 protocol</w:t>
       </w:r>
+    </w:p>
+    <w:p>
+      <w:pPr>
+        <w:pStyle w:val="Default"/>
+        <w:numPr>
+          <w:ilvl w:val="0"/>
+          <w:numId w:val="2"/>
+        </w:numPr>
+        <w:rPr>
+          <w:rFonts w:ascii="Times New Roman" w:hAnsi="Times New Roman" w:cs="Times New Roman"/>
+          <w:bCs/>
+        </w:rPr>
+      </w:pPr>
+      <w:r>
+        <w:rPr>
+          <w:rFonts w:ascii="Times New Roman" w:hAnsi="Times New Roman" w:cs="Times New Roman"/>
+          <w:bCs/>
+        </w:rPr>
+        <w:t>Report the</w:t>
+      </w:r>
+      <w:r>
+        <w:rPr>
+          <w:rFonts w:ascii="Times New Roman" w:hAnsi="Times New Roman" w:cs="Times New Roman"/>
+          <w:bCs/>
+        </w:rPr>
+        <w:t xml:space="preserve"> cpmA</w:t>
+      </w:r>
       <w:bookmarkStart w:id="0" w:name="_GoBack"/>
       <w:bookmarkEnd w:id="0"/>
-    </w:p>
-    <w:p>
-      <w:pPr>
-        <w:pStyle w:val="Default"/>
-        <w:numPr>
-          <w:ilvl w:val="0"/>
-          <w:numId w:val="2"/>
-        </w:numPr>
-        <w:rPr>
-          <w:rFonts w:ascii="Times New Roman" w:hAnsi="Times New Roman" w:cs="Times New Roman"/>
-          <w:bCs/>
-        </w:rPr>
-      </w:pPr>
-      <w:r>
-        <w:rPr>
-          <w:rFonts w:ascii="Times New Roman" w:hAnsi="Times New Roman" w:cs="Times New Roman"/>
-          <w:bCs/>
-        </w:rPr>
-        <w:t xml:space="preserve">Report the activity of each vial on the metadata sheet. Average the activity of the experimental samples and subtract the average activity of the two control samples for each </w:t>
+      <w:r>
+        <w:rPr>
+          <w:rFonts w:ascii="Times New Roman" w:hAnsi="Times New Roman" w:cs="Times New Roman"/>
+          <w:bCs/>
+        </w:rPr>
+        <w:t xml:space="preserve"> activity of each vial on the metadata sheet. Average the activity of the experimental samples and subtract the average activity of the two control samples for each </w:t>
       </w:r>
       <w:proofErr w:type="spellStart"/>
       <w:r>

</xml_diff>